<commit_message>
add top n strategy test
</commit_message>
<xml_diff>
--- a/features.docx
+++ b/features.docx
@@ -492,196 +492,196 @@
         </w:rPr>
         <w:t>市净率</w:t>
       </w:r>
+    </w:p>
+    <w:p>
+      <w:pPr>
+        <w:rPr>
+          <w:rFonts w:hint="eastAsia"/>
+          <w:color w:val="FF0000"/>
+        </w:rPr>
+      </w:pPr>
+      <w:proofErr w:type="spellStart"/>
+      <w:proofErr w:type="gramStart"/>
+      <w:r>
+        <w:rPr>
+          <w:rFonts w:hint="eastAsia"/>
+          <w:color w:val="FF0000"/>
+        </w:rPr>
+        <w:t>timeToMarket</w:t>
+      </w:r>
+      <w:proofErr w:type="spellEnd"/>
+      <w:r>
+        <w:rPr>
+          <w:rFonts w:hint="eastAsia"/>
+          <w:color w:val="FF0000"/>
+        </w:rPr>
+        <w:t>,</w:t>
+      </w:r>
+      <w:proofErr w:type="gramEnd"/>
+      <w:r>
+        <w:rPr>
+          <w:rFonts w:hint="eastAsia"/>
+          <w:color w:val="FF0000"/>
+        </w:rPr>
+        <w:t>上市日期</w:t>
+      </w:r>
+    </w:p>
+    <w:p>
+      <w:pPr>
+        <w:rPr>
+          <w:rFonts w:hint="eastAsia"/>
+          <w:color w:val="FF0000"/>
+        </w:rPr>
+      </w:pPr>
+      <w:proofErr w:type="spellStart"/>
+      <w:proofErr w:type="gramStart"/>
+      <w:r>
+        <w:rPr>
+          <w:rFonts w:hint="eastAsia"/>
+          <w:color w:val="FF0000"/>
+        </w:rPr>
+        <w:t>undp</w:t>
+      </w:r>
+      <w:proofErr w:type="spellEnd"/>
+      <w:r>
+        <w:rPr>
+          <w:rFonts w:hint="eastAsia"/>
+          <w:color w:val="FF0000"/>
+        </w:rPr>
+        <w:t>,</w:t>
+      </w:r>
+      <w:proofErr w:type="gramEnd"/>
+      <w:r>
+        <w:rPr>
+          <w:rFonts w:hint="eastAsia"/>
+          <w:color w:val="FF0000"/>
+        </w:rPr>
+        <w:t>未分利润</w:t>
+      </w:r>
+    </w:p>
+    <w:p>
+      <w:pPr>
+        <w:rPr>
+          <w:rFonts w:hint="eastAsia"/>
+          <w:color w:val="FF0000"/>
+        </w:rPr>
+      </w:pPr>
+      <w:proofErr w:type="spellStart"/>
+      <w:proofErr w:type="gramStart"/>
+      <w:r>
+        <w:rPr>
+          <w:rFonts w:hint="eastAsia"/>
+          <w:color w:val="FF0000"/>
+        </w:rPr>
+        <w:t>perundp</w:t>
+      </w:r>
+      <w:proofErr w:type="spellEnd"/>
+      <w:proofErr w:type="gramEnd"/>
+      <w:r>
+        <w:rPr>
+          <w:rFonts w:hint="eastAsia"/>
+          <w:color w:val="FF0000"/>
+        </w:rPr>
+        <w:t xml:space="preserve">, </w:t>
+      </w:r>
+      <w:r>
+        <w:rPr>
+          <w:rFonts w:hint="eastAsia"/>
+          <w:color w:val="FF0000"/>
+        </w:rPr>
+        <w:t>每股未分配</w:t>
+      </w:r>
+    </w:p>
+    <w:p>
+      <w:pPr>
+        <w:rPr>
+          <w:rFonts w:hint="eastAsia"/>
+        </w:rPr>
+      </w:pPr>
+      <w:proofErr w:type="gramStart"/>
+      <w:r>
+        <w:rPr>
+          <w:rFonts w:hint="eastAsia"/>
+        </w:rPr>
+        <w:t>rev,</w:t>
+      </w:r>
+      <w:proofErr w:type="gramEnd"/>
+      <w:r>
+        <w:rPr>
+          <w:rFonts w:hint="eastAsia"/>
+        </w:rPr>
+        <w:t>收入同比</w:t>
+      </w:r>
+      <w:r>
+        <w:rPr>
+          <w:rFonts w:hint="eastAsia"/>
+        </w:rPr>
+        <w:t>(%)</w:t>
+      </w:r>
+    </w:p>
+    <w:p>
+      <w:pPr>
+        <w:rPr>
+          <w:rFonts w:hint="eastAsia"/>
+        </w:rPr>
+      </w:pPr>
+      <w:proofErr w:type="gramStart"/>
+      <w:r>
+        <w:rPr>
+          <w:rFonts w:hint="eastAsia"/>
+        </w:rPr>
+        <w:t>profit,</w:t>
+      </w:r>
+      <w:proofErr w:type="gramEnd"/>
+      <w:r>
+        <w:rPr>
+          <w:rFonts w:hint="eastAsia"/>
+        </w:rPr>
+        <w:t>利润同比</w:t>
+      </w:r>
+      <w:r>
+        <w:rPr>
+          <w:rFonts w:hint="eastAsia"/>
+        </w:rPr>
+        <w:t>(%)</w:t>
+      </w:r>
+    </w:p>
+    <w:p>
+      <w:pPr>
+        <w:rPr>
+          <w:rFonts w:hint="eastAsia"/>
+        </w:rPr>
+      </w:pPr>
+      <w:proofErr w:type="spellStart"/>
+      <w:proofErr w:type="gramStart"/>
+      <w:r>
+        <w:rPr>
+          <w:rFonts w:hint="eastAsia"/>
+        </w:rPr>
+        <w:t>gpr</w:t>
+      </w:r>
+      <w:proofErr w:type="spellEnd"/>
+      <w:r>
+        <w:rPr>
+          <w:rFonts w:hint="eastAsia"/>
+        </w:rPr>
+        <w:t>,</w:t>
+      </w:r>
+      <w:proofErr w:type="gramEnd"/>
+      <w:r>
+        <w:rPr>
+          <w:rFonts w:hint="eastAsia"/>
+        </w:rPr>
+        <w:t>毛利率</w:t>
+      </w:r>
+      <w:r>
+        <w:rPr>
+          <w:rFonts w:hint="eastAsia"/>
+        </w:rPr>
+        <w:t>(%)</w:t>
+      </w:r>
       <w:bookmarkStart w:id="0" w:name="_GoBack"/>
       <w:bookmarkEnd w:id="0"/>
-    </w:p>
-    <w:p>
-      <w:pPr>
-        <w:rPr>
-          <w:rFonts w:hint="eastAsia"/>
-          <w:color w:val="FF0000"/>
-        </w:rPr>
-      </w:pPr>
-      <w:proofErr w:type="spellStart"/>
-      <w:proofErr w:type="gramStart"/>
-      <w:r>
-        <w:rPr>
-          <w:rFonts w:hint="eastAsia"/>
-          <w:color w:val="FF0000"/>
-        </w:rPr>
-        <w:t>timeToMarket</w:t>
-      </w:r>
-      <w:proofErr w:type="spellEnd"/>
-      <w:r>
-        <w:rPr>
-          <w:rFonts w:hint="eastAsia"/>
-          <w:color w:val="FF0000"/>
-        </w:rPr>
-        <w:t>,</w:t>
-      </w:r>
-      <w:proofErr w:type="gramEnd"/>
-      <w:r>
-        <w:rPr>
-          <w:rFonts w:hint="eastAsia"/>
-          <w:color w:val="FF0000"/>
-        </w:rPr>
-        <w:t>上市日期</w:t>
-      </w:r>
-    </w:p>
-    <w:p>
-      <w:pPr>
-        <w:rPr>
-          <w:rFonts w:hint="eastAsia"/>
-          <w:color w:val="FF0000"/>
-        </w:rPr>
-      </w:pPr>
-      <w:proofErr w:type="spellStart"/>
-      <w:proofErr w:type="gramStart"/>
-      <w:r>
-        <w:rPr>
-          <w:rFonts w:hint="eastAsia"/>
-          <w:color w:val="FF0000"/>
-        </w:rPr>
-        <w:t>undp</w:t>
-      </w:r>
-      <w:proofErr w:type="spellEnd"/>
-      <w:r>
-        <w:rPr>
-          <w:rFonts w:hint="eastAsia"/>
-          <w:color w:val="FF0000"/>
-        </w:rPr>
-        <w:t>,</w:t>
-      </w:r>
-      <w:proofErr w:type="gramEnd"/>
-      <w:r>
-        <w:rPr>
-          <w:rFonts w:hint="eastAsia"/>
-          <w:color w:val="FF0000"/>
-        </w:rPr>
-        <w:t>未分利润</w:t>
-      </w:r>
-    </w:p>
-    <w:p>
-      <w:pPr>
-        <w:rPr>
-          <w:rFonts w:hint="eastAsia"/>
-          <w:color w:val="FF0000"/>
-        </w:rPr>
-      </w:pPr>
-      <w:proofErr w:type="spellStart"/>
-      <w:proofErr w:type="gramStart"/>
-      <w:r>
-        <w:rPr>
-          <w:rFonts w:hint="eastAsia"/>
-          <w:color w:val="FF0000"/>
-        </w:rPr>
-        <w:t>perundp</w:t>
-      </w:r>
-      <w:proofErr w:type="spellEnd"/>
-      <w:proofErr w:type="gramEnd"/>
-      <w:r>
-        <w:rPr>
-          <w:rFonts w:hint="eastAsia"/>
-          <w:color w:val="FF0000"/>
-        </w:rPr>
-        <w:t xml:space="preserve">, </w:t>
-      </w:r>
-      <w:r>
-        <w:rPr>
-          <w:rFonts w:hint="eastAsia"/>
-          <w:color w:val="FF0000"/>
-        </w:rPr>
-        <w:t>每股未分配</w:t>
-      </w:r>
-    </w:p>
-    <w:p>
-      <w:pPr>
-        <w:rPr>
-          <w:rFonts w:hint="eastAsia"/>
-        </w:rPr>
-      </w:pPr>
-      <w:proofErr w:type="gramStart"/>
-      <w:r>
-        <w:rPr>
-          <w:rFonts w:hint="eastAsia"/>
-        </w:rPr>
-        <w:t>rev,</w:t>
-      </w:r>
-      <w:proofErr w:type="gramEnd"/>
-      <w:r>
-        <w:rPr>
-          <w:rFonts w:hint="eastAsia"/>
-        </w:rPr>
-        <w:t>收入同比</w:t>
-      </w:r>
-      <w:r>
-        <w:rPr>
-          <w:rFonts w:hint="eastAsia"/>
-        </w:rPr>
-        <w:t>(%)</w:t>
-      </w:r>
-    </w:p>
-    <w:p>
-      <w:pPr>
-        <w:rPr>
-          <w:rFonts w:hint="eastAsia"/>
-        </w:rPr>
-      </w:pPr>
-      <w:proofErr w:type="gramStart"/>
-      <w:r>
-        <w:rPr>
-          <w:rFonts w:hint="eastAsia"/>
-        </w:rPr>
-        <w:t>profit,</w:t>
-      </w:r>
-      <w:proofErr w:type="gramEnd"/>
-      <w:r>
-        <w:rPr>
-          <w:rFonts w:hint="eastAsia"/>
-        </w:rPr>
-        <w:t>利润同比</w:t>
-      </w:r>
-      <w:r>
-        <w:rPr>
-          <w:rFonts w:hint="eastAsia"/>
-        </w:rPr>
-        <w:t>(%)</w:t>
-      </w:r>
-    </w:p>
-    <w:p>
-      <w:pPr>
-        <w:rPr>
-          <w:rFonts w:hint="eastAsia"/>
-        </w:rPr>
-      </w:pPr>
-      <w:proofErr w:type="spellStart"/>
-      <w:proofErr w:type="gramStart"/>
-      <w:r>
-        <w:rPr>
-          <w:rFonts w:hint="eastAsia"/>
-        </w:rPr>
-        <w:t>gpr</w:t>
-      </w:r>
-      <w:proofErr w:type="spellEnd"/>
-      <w:r>
-        <w:rPr>
-          <w:rFonts w:hint="eastAsia"/>
-        </w:rPr>
-        <w:t>,</w:t>
-      </w:r>
-      <w:proofErr w:type="gramEnd"/>
-      <w:r>
-        <w:rPr>
-          <w:rFonts w:hint="eastAsia"/>
-        </w:rPr>
-        <w:t>毛利率</w:t>
-      </w:r>
-      <w:r>
-        <w:rPr>
-          <w:rFonts w:hint="eastAsia"/>
-        </w:rPr>
-        <w:t>(%)</w:t>
-      </w:r>
     </w:p>
     <w:p>
       <w:pPr>

</xml_diff>